<commit_message>
updated learning DCS from watching Youtube videos
</commit_message>
<xml_diff>
--- a/Digital_Signal_Control.docx
+++ b/Digital_Signal_Control.docx
@@ -296,7 +296,7 @@
     <w:p>
       <w:pPr>
         <w:rPr>
-          <w:rFonts w:ascii="Arial" w:hAnsi="Arial" w:hint="eastAsia"/>
+          <w:rFonts w:ascii="Arial" w:hAnsi="Arial"/>
           <w:iCs/>
           <w:sz w:val="22"/>
           <w:szCs w:val="24"/>
@@ -306,7 +306,7 @@
     <w:p>
       <w:pPr>
         <w:rPr>
-          <w:rFonts w:ascii="Arial" w:hAnsi="Arial" w:hint="eastAsia"/>
+          <w:rFonts w:ascii="Arial" w:hAnsi="Arial"/>
           <w:iCs/>
           <w:sz w:val="22"/>
           <w:szCs w:val="24"/>
@@ -728,16 +728,529 @@
     <w:p>
       <w:pPr>
         <w:rPr>
+          <w:rFonts w:ascii="Arial" w:hAnsi="Arial"/>
+          <w:iCs/>
+        </w:rPr>
+      </w:pPr>
+      <w:r>
+        <w:rPr>
+          <w:rFonts w:ascii="Arial" w:hAnsi="Arial"/>
+          <w:iCs/>
+        </w:rPr>
+        <w:t>Review and do exercise… maybe from Youtube.</w:t>
+      </w:r>
+    </w:p>
+    <w:p>
+      <w:pPr>
+        <w:rPr>
+          <w:rFonts w:ascii="Arial" w:hAnsi="Arial"/>
+          <w:iCs/>
+        </w:rPr>
+      </w:pPr>
+    </w:p>
+    <w:p>
+      <w:pPr>
+        <w:pStyle w:val="2"/>
+        <w:rPr>
+          <w:rFonts w:ascii="Arial" w:hAnsi="Arial"/>
+          <w:lang w:val="vi-VN"/>
+        </w:rPr>
+      </w:pPr>
+      <w:r>
+        <w:rPr>
+          <w:rFonts w:hint="eastAsia"/>
+        </w:rPr>
+        <w:t>E</w:t>
+      </w:r>
+      <w:r>
+        <w:rPr>
+          <w:lang w:val="vi-VN"/>
+        </w:rPr>
+        <w:t>XECERSISE</w:t>
+      </w:r>
+    </w:p>
+    <w:p>
+      <w:pPr>
+        <w:rPr>
+          <w:lang w:val="vi-VN"/>
+        </w:rPr>
+      </w:pPr>
+    </w:p>
+    <w:p>
+      <w:pPr>
+        <w:rPr>
           <w:rFonts w:ascii="Arial" w:hAnsi="Arial" w:hint="eastAsia"/>
-          <w:iCs/>
-        </w:rPr>
-      </w:pPr>
-      <w:r>
-        <w:rPr>
-          <w:rFonts w:ascii="Arial" w:hAnsi="Arial"/>
-          <w:iCs/>
-        </w:rPr>
-        <w:t>Review and do exercise… maybe from Youtube.</w:t>
+          <w:lang w:val="vi-VN"/>
+        </w:rPr>
+      </w:pPr>
+      <w:r>
+        <w:rPr>
+          <w:rFonts w:hint="eastAsia"/>
+          <w:lang w:val="vi-VN"/>
+        </w:rPr>
+        <w:t>2</w:t>
+      </w:r>
+      <w:r>
+        <w:rPr>
+          <w:rFonts w:ascii="Arial" w:hAnsi="Arial"/>
+          <w:lang w:val="vi-VN"/>
+        </w:rPr>
+        <w:t>024.04.09</w:t>
+      </w:r>
+    </w:p>
+    <w:p>
+      <w:pPr>
+        <w:rPr>
+          <w:rFonts w:ascii="Arial" w:hAnsi="Arial"/>
+          <w:lang w:val="vi-VN"/>
+        </w:rPr>
+      </w:pPr>
+      <w:hyperlink r:id="rId14" w:history="1">
+        <w:r>
+          <w:rPr>
+            <w:rStyle w:val="ab"/>
+            <w:lang w:val="vi-VN"/>
+          </w:rPr>
+          <w:t>https://www.youtube.com/watch?v=alQkPsVXlY4&amp;list=PLuUNUe8EVqln_5CpejcNFtK3Y9hQyf4Ge</w:t>
+        </w:r>
+      </w:hyperlink>
+    </w:p>
+    <w:p>
+      <w:pPr>
+        <w:rPr>
+          <w:rFonts w:ascii="Arial" w:hAnsi="Arial"/>
+          <w:lang w:val="vi-VN"/>
+        </w:rPr>
+      </w:pPr>
+    </w:p>
+    <w:p>
+      <w:pPr>
+        <w:rPr>
+          <w:rFonts w:ascii="Arial" w:hAnsi="Arial"/>
+          <w:lang w:val="vi-VN"/>
+        </w:rPr>
+      </w:pPr>
+      <w:r>
+        <w:rPr>
+          <w:noProof/>
+        </w:rPr>
+        <w:drawing>
+          <wp:inline distT="0" distB="0" distL="0" distR="0" wp14:anchorId="10527179" wp14:editId="7A7E9691">
+            <wp:extent cx="5400040" cy="456565"/>
+            <wp:effectExtent l="0" t="0" r="0" b="635"/>
+            <wp:docPr id="5" name="図 5"/>
+            <wp:cNvGraphicFramePr>
+              <a:graphicFrameLocks xmlns:a="http://schemas.openxmlformats.org/drawingml/2006/main" noChangeAspect="1"/>
+            </wp:cNvGraphicFramePr>
+            <a:graphic xmlns:a="http://schemas.openxmlformats.org/drawingml/2006/main">
+              <a:graphicData uri="http://schemas.openxmlformats.org/drawingml/2006/picture">
+                <pic:pic xmlns:pic="http://schemas.openxmlformats.org/drawingml/2006/picture">
+                  <pic:nvPicPr>
+                    <pic:cNvPr id="1" name=""/>
+                    <pic:cNvPicPr/>
+                  </pic:nvPicPr>
+                  <pic:blipFill>
+                    <a:blip r:embed="rId15"/>
+                    <a:stretch>
+                      <a:fillRect/>
+                    </a:stretch>
+                  </pic:blipFill>
+                  <pic:spPr>
+                    <a:xfrm>
+                      <a:off x="0" y="0"/>
+                      <a:ext cx="5400040" cy="456565"/>
+                    </a:xfrm>
+                    <a:prstGeom prst="rect">
+                      <a:avLst/>
+                    </a:prstGeom>
+                  </pic:spPr>
+                </pic:pic>
+              </a:graphicData>
+            </a:graphic>
+          </wp:inline>
+        </w:drawing>
+      </w:r>
+    </w:p>
+    <w:p>
+      <w:pPr>
+        <w:rPr>
+          <w:rFonts w:ascii="Arial" w:hAnsi="Arial" w:hint="eastAsia"/>
+          <w:lang w:val="vi-VN"/>
+        </w:rPr>
+      </w:pPr>
+      <w:r>
+        <w:rPr>
+          <w:rFonts w:ascii="Arial" w:hAnsi="Arial" w:hint="eastAsia"/>
+          <w:lang w:val="vi-VN"/>
+        </w:rPr>
+        <w:t>F</w:t>
+      </w:r>
+      <w:r>
+        <w:rPr>
+          <w:rFonts w:ascii="Arial" w:hAnsi="Arial"/>
+          <w:lang w:val="vi-VN"/>
+        </w:rPr>
+        <w:t>irst the question is how many ways that we can use to solve these type of problems</w:t>
+      </w:r>
+    </w:p>
+    <w:p>
+      <w:pPr>
+        <w:rPr>
+          <w:rFonts w:ascii="Arial" w:hAnsi="Arial"/>
+          <w:lang w:val="vi-VN"/>
+        </w:rPr>
+      </w:pPr>
+      <w:r>
+        <w:rPr>
+          <w:rFonts w:ascii="Arial" w:hAnsi="Arial" w:hint="eastAsia"/>
+          <w:lang w:val="vi-VN"/>
+        </w:rPr>
+        <w:t>B</w:t>
+      </w:r>
+      <w:r>
+        <w:rPr>
+          <w:rFonts w:ascii="Arial" w:hAnsi="Arial"/>
+          <w:lang w:val="vi-VN"/>
+        </w:rPr>
+        <w:t>ecause it’s closed loop so we can take the characteristics equation right away, what is D(z). following the Jury stability criteria -&gt; determine if the system is stable.</w:t>
+      </w:r>
+    </w:p>
+    <w:p>
+      <w:pPr>
+        <w:rPr>
+          <w:rFonts w:ascii="Arial" w:hAnsi="Arial"/>
+          <w:lang w:val="vi-VN"/>
+        </w:rPr>
+      </w:pPr>
+    </w:p>
+    <w:p>
+      <w:pPr>
+        <w:rPr>
+          <w:rFonts w:ascii="Arial" w:hAnsi="Arial" w:hint="eastAsia"/>
+          <w:lang w:val="vi-VN"/>
+        </w:rPr>
+      </w:pPr>
+      <w:r>
+        <w:rPr>
+          <w:rFonts w:ascii="Arial" w:hAnsi="Arial" w:hint="eastAsia"/>
+          <w:lang w:val="vi-VN"/>
+        </w:rPr>
+        <w:t>A</w:t>
+      </w:r>
+      <w:r>
+        <w:rPr>
+          <w:rFonts w:ascii="Arial" w:hAnsi="Arial"/>
+          <w:lang w:val="vi-VN"/>
+        </w:rPr>
+        <w:t xml:space="preserve">nd we can verify the result with matlab by building the system on Simulink, discre-time </w:t>
+      </w:r>
+    </w:p>
+    <w:p>
+      <w:pPr>
+        <w:rPr>
+          <w:rFonts w:ascii="Arial" w:hAnsi="Arial"/>
+          <w:iCs/>
+          <w:lang w:val="vi-VN"/>
+        </w:rPr>
+      </w:pPr>
+    </w:p>
+    <w:p>
+      <w:pPr>
+        <w:rPr>
+          <w:rFonts w:ascii="Arial" w:hAnsi="Arial"/>
+          <w:iCs/>
+          <w:lang w:val="vi-VN"/>
+        </w:rPr>
+      </w:pPr>
+      <w:r>
+        <w:rPr>
+          <w:noProof/>
+        </w:rPr>
+        <w:drawing>
+          <wp:inline distT="0" distB="0" distL="0" distR="0" wp14:anchorId="5D7A4703" wp14:editId="619C8C54">
+            <wp:extent cx="5400040" cy="526415"/>
+            <wp:effectExtent l="0" t="0" r="0" b="6985"/>
+            <wp:docPr id="6" name="図 6"/>
+            <wp:cNvGraphicFramePr>
+              <a:graphicFrameLocks xmlns:a="http://schemas.openxmlformats.org/drawingml/2006/main" noChangeAspect="1"/>
+            </wp:cNvGraphicFramePr>
+            <a:graphic xmlns:a="http://schemas.openxmlformats.org/drawingml/2006/main">
+              <a:graphicData uri="http://schemas.openxmlformats.org/drawingml/2006/picture">
+                <pic:pic xmlns:pic="http://schemas.openxmlformats.org/drawingml/2006/picture">
+                  <pic:nvPicPr>
+                    <pic:cNvPr id="1" name=""/>
+                    <pic:cNvPicPr/>
+                  </pic:nvPicPr>
+                  <pic:blipFill>
+                    <a:blip r:embed="rId16"/>
+                    <a:stretch>
+                      <a:fillRect/>
+                    </a:stretch>
+                  </pic:blipFill>
+                  <pic:spPr>
+                    <a:xfrm>
+                      <a:off x="0" y="0"/>
+                      <a:ext cx="5400040" cy="526415"/>
+                    </a:xfrm>
+                    <a:prstGeom prst="rect">
+                      <a:avLst/>
+                    </a:prstGeom>
+                  </pic:spPr>
+                </pic:pic>
+              </a:graphicData>
+            </a:graphic>
+          </wp:inline>
+        </w:drawing>
+      </w:r>
+    </w:p>
+    <w:p>
+      <w:pPr>
+        <w:rPr>
+          <w:rFonts w:ascii="Arial" w:hAnsi="Arial"/>
+          <w:iCs/>
+          <w:lang w:val="vi-VN"/>
+        </w:rPr>
+      </w:pPr>
+      <w:r>
+        <w:rPr>
+          <w:rFonts w:ascii="Arial" w:hAnsi="Arial"/>
+          <w:iCs/>
+          <w:lang w:val="vi-VN"/>
+        </w:rPr>
+        <w:t xml:space="preserve">Method 1. </w:t>
+      </w:r>
+      <w:r>
+        <w:rPr>
+          <w:rFonts w:ascii="Arial" w:hAnsi="Arial" w:hint="eastAsia"/>
+          <w:iCs/>
+          <w:lang w:val="vi-VN"/>
+        </w:rPr>
+        <w:t>F</w:t>
+      </w:r>
+      <w:r>
+        <w:rPr>
+          <w:rFonts w:ascii="Arial" w:hAnsi="Arial"/>
+          <w:iCs/>
+          <w:lang w:val="vi-VN"/>
+        </w:rPr>
+        <w:t>irst solve for the poles aka the solutions to characteristic equation.</w:t>
+      </w:r>
+    </w:p>
+    <w:p>
+      <w:pPr>
+        <w:rPr>
+          <w:rFonts w:ascii="Arial" w:hAnsi="Arial"/>
+          <w:iCs/>
+          <w:lang w:val="vi-VN"/>
+        </w:rPr>
+      </w:pPr>
+    </w:p>
+    <w:p>
+      <w:pPr>
+        <w:rPr>
+          <w:rFonts w:ascii="Arial" w:hAnsi="Arial"/>
+          <w:iCs/>
+          <w:lang w:val="vi-VN"/>
+        </w:rPr>
+      </w:pPr>
+      <w:r>
+        <w:rPr>
+          <w:rFonts w:ascii="Arial" w:hAnsi="Arial" w:hint="eastAsia"/>
+          <w:iCs/>
+          <w:lang w:val="vi-VN"/>
+        </w:rPr>
+        <w:t>I</w:t>
+      </w:r>
+      <w:r>
+        <w:rPr>
+          <w:rFonts w:ascii="Arial" w:hAnsi="Arial"/>
+          <w:iCs/>
+          <w:lang w:val="vi-VN"/>
+        </w:rPr>
+        <w:t>mportant notes when designing controller in z domain with Matlab</w:t>
+      </w:r>
+      <w:r>
+        <w:rPr>
+          <w:rFonts w:ascii="Arial" w:hAnsi="Arial"/>
+          <w:iCs/>
+          <w:lang w:val="vi-VN"/>
+        </w:rPr>
+        <w:t xml:space="preserve"> Simulink.</w:t>
+      </w:r>
+    </w:p>
+    <w:p>
+      <w:pPr>
+        <w:rPr>
+          <w:rFonts w:ascii="Arial" w:hAnsi="Arial" w:hint="eastAsia"/>
+          <w:iCs/>
+          <w:lang w:val="vi-VN"/>
+        </w:rPr>
+      </w:pPr>
+    </w:p>
+    <w:p>
+      <w:pPr>
+        <w:pStyle w:val="2"/>
+      </w:pPr>
+      <w:r>
+        <w:t>Reference link about topics</w:t>
+      </w:r>
+    </w:p>
+    <w:p>
+      <w:pPr>
+        <w:rPr>
+          <w:rFonts w:ascii="Cambria" w:hAnsi="Cambria"/>
+          <w:lang w:val="vi-VN"/>
+        </w:rPr>
+      </w:pPr>
+      <w:r>
+        <w:t>OneDrive -&gt; tailieu_khac -&gt; Th</w:t>
+      </w:r>
+      <w:r>
+        <w:rPr>
+          <w:rFonts w:ascii="Cambria" w:hAnsi="Cambria"/>
+          <w:lang w:val="vi-VN"/>
+        </w:rPr>
+        <w:t>ư</w:t>
+      </w:r>
+      <w:r>
+        <w:rPr>
+          <w:rFonts w:ascii="Cambria" w:hAnsi="Cambria"/>
+        </w:rPr>
+        <w:t xml:space="preserve"> viện bài giảng Điện – Điện tử -</w:t>
+      </w:r>
+      <w:r>
+        <w:rPr>
+          <w:rFonts w:ascii="Cambria" w:hAnsi="Cambria"/>
+          <w:lang w:val="vi-VN"/>
+        </w:rPr>
+        <w:t xml:space="preserve"> HE THONG DIEU KHIEN SO</w:t>
+      </w:r>
+    </w:p>
+    <w:p>
+      <w:pPr>
+        <w:rPr>
+          <w:rFonts w:ascii="Cambria" w:hAnsi="Cambria"/>
+          <w:lang w:val="vi-VN"/>
+        </w:rPr>
+      </w:pPr>
+      <w:r>
+        <w:rPr>
+          <w:noProof/>
+        </w:rPr>
+        <w:lastRenderedPageBreak/>
+        <w:drawing>
+          <wp:inline distT="0" distB="0" distL="0" distR="0" wp14:anchorId="0463B973" wp14:editId="1A4D2417">
+            <wp:extent cx="5400040" cy="2303145"/>
+            <wp:effectExtent l="0" t="0" r="0" b="1905"/>
+            <wp:docPr id="2" name="図 2"/>
+            <wp:cNvGraphicFramePr>
+              <a:graphicFrameLocks xmlns:a="http://schemas.openxmlformats.org/drawingml/2006/main" noChangeAspect="1"/>
+            </wp:cNvGraphicFramePr>
+            <a:graphic xmlns:a="http://schemas.openxmlformats.org/drawingml/2006/main">
+              <a:graphicData uri="http://schemas.openxmlformats.org/drawingml/2006/picture">
+                <pic:pic xmlns:pic="http://schemas.openxmlformats.org/drawingml/2006/picture">
+                  <pic:nvPicPr>
+                    <pic:cNvPr id="1" name=""/>
+                    <pic:cNvPicPr/>
+                  </pic:nvPicPr>
+                  <pic:blipFill>
+                    <a:blip r:embed="rId17"/>
+                    <a:stretch>
+                      <a:fillRect/>
+                    </a:stretch>
+                  </pic:blipFill>
+                  <pic:spPr>
+                    <a:xfrm>
+                      <a:off x="0" y="0"/>
+                      <a:ext cx="5400040" cy="2303145"/>
+                    </a:xfrm>
+                    <a:prstGeom prst="rect">
+                      <a:avLst/>
+                    </a:prstGeom>
+                  </pic:spPr>
+                </pic:pic>
+              </a:graphicData>
+            </a:graphic>
+          </wp:inline>
+        </w:drawing>
+      </w:r>
+    </w:p>
+    <w:p>
+      <w:pPr>
+        <w:rPr>
+          <w:rFonts w:ascii="Cambria" w:hAnsi="Cambria"/>
+          <w:lang w:val="vi-VN"/>
+        </w:rPr>
+      </w:pPr>
+    </w:p>
+    <w:p>
+      <w:pPr>
+        <w:rPr>
+          <w:rFonts w:ascii="Cambria" w:hAnsi="Cambria"/>
+          <w:lang w:val="vi-VN"/>
+        </w:rPr>
+      </w:pPr>
+      <w:r>
+        <w:rPr>
+          <w:rFonts w:ascii="Cambria" w:hAnsi="Cambria" w:hint="eastAsia"/>
+          <w:lang w:val="vi-VN"/>
+        </w:rPr>
+        <w:t>D</w:t>
+      </w:r>
+      <w:r>
+        <w:rPr>
+          <w:rFonts w:ascii="Cambria" w:hAnsi="Cambria"/>
+          <w:lang w:val="vi-VN"/>
+        </w:rPr>
+        <w:t>igital Control Course material – HUST</w:t>
+      </w:r>
+    </w:p>
+    <w:p>
+      <w:pPr>
+        <w:rPr>
+          <w:rFonts w:ascii="Cambria" w:hAnsi="Cambria" w:hint="eastAsia"/>
+          <w:lang w:val="vi-VN"/>
+        </w:rPr>
+      </w:pPr>
+      <w:r>
+        <w:rPr>
+          <w:noProof/>
+        </w:rPr>
+        <w:drawing>
+          <wp:inline distT="0" distB="0" distL="0" distR="0" wp14:anchorId="1EBA133F" wp14:editId="3A5AD780">
+            <wp:extent cx="5400040" cy="1117600"/>
+            <wp:effectExtent l="0" t="0" r="0" b="6350"/>
+            <wp:docPr id="3" name="図 3"/>
+            <wp:cNvGraphicFramePr>
+              <a:graphicFrameLocks xmlns:a="http://schemas.openxmlformats.org/drawingml/2006/main" noChangeAspect="1"/>
+            </wp:cNvGraphicFramePr>
+            <a:graphic xmlns:a="http://schemas.openxmlformats.org/drawingml/2006/main">
+              <a:graphicData uri="http://schemas.openxmlformats.org/drawingml/2006/picture">
+                <pic:pic xmlns:pic="http://schemas.openxmlformats.org/drawingml/2006/picture">
+                  <pic:nvPicPr>
+                    <pic:cNvPr id="1" name=""/>
+                    <pic:cNvPicPr/>
+                  </pic:nvPicPr>
+                  <pic:blipFill>
+                    <a:blip r:embed="rId18"/>
+                    <a:stretch>
+                      <a:fillRect/>
+                    </a:stretch>
+                  </pic:blipFill>
+                  <pic:spPr>
+                    <a:xfrm>
+                      <a:off x="0" y="0"/>
+                      <a:ext cx="5400040" cy="1117600"/>
+                    </a:xfrm>
+                    <a:prstGeom prst="rect">
+                      <a:avLst/>
+                    </a:prstGeom>
+                  </pic:spPr>
+                </pic:pic>
+              </a:graphicData>
+            </a:graphic>
+          </wp:inline>
+        </w:drawing>
       </w:r>
     </w:p>
     <w:sectPr>
@@ -1447,6 +1960,23 @@
       <w:szCs w:val="48"/>
     </w:rPr>
   </w:style>
+  <w:style w:type="paragraph" w:styleId="2">
+    <w:name w:val="heading 2"/>
+    <w:basedOn w:val="a"/>
+    <w:next w:val="a"/>
+    <w:link w:val="20"/>
+    <w:uiPriority w:val="9"/>
+    <w:unhideWhenUsed/>
+    <w:qFormat/>
+    <w:rsid w:val="00F3341F"/>
+    <w:pPr>
+      <w:keepNext/>
+      <w:outlineLvl w:val="1"/>
+    </w:pPr>
+    <w:rPr>
+      <w:rFonts w:asciiTheme="majorHAnsi" w:eastAsiaTheme="majorEastAsia" w:hAnsiTheme="majorHAnsi" w:cstheme="majorBidi"/>
+    </w:rPr>
+  </w:style>
   <w:style w:type="character" w:default="1" w:styleId="a0">
     <w:name w:val="Default Paragraph Font"/>
     <w:uiPriority w:val="1"/>
@@ -1592,6 +2122,16 @@
       <w:kern w:val="36"/>
       <w:sz w:val="48"/>
       <w:szCs w:val="48"/>
+    </w:rPr>
+  </w:style>
+  <w:style w:type="character" w:customStyle="1" w:styleId="20">
+    <w:name w:val="見出し 2 (文字)"/>
+    <w:basedOn w:val="a0"/>
+    <w:link w:val="2"/>
+    <w:uiPriority w:val="9"/>
+    <w:rsid w:val="00F3341F"/>
+    <w:rPr>
+      <w:rFonts w:asciiTheme="majorHAnsi" w:eastAsiaTheme="majorEastAsia" w:hAnsiTheme="majorHAnsi" w:cstheme="majorBidi"/>
     </w:rPr>
   </w:style>
 </w:styles>

</xml_diff>